<commit_message>
sincronizo cambios de confeccion
</commit_message>
<xml_diff>
--- a/02 - Modelo de Negocio/Confeccion en Central/CUN_1_Solicitar Confeccion.docx
+++ b/02 - Modelo de Negocio/Confeccion en Central/CUN_1_Solicitar Confeccion.docx
@@ -85,20 +85,16 @@
         <w:rPr>
           <w:color w:val="FF0000"/>
         </w:rPr>
-        <w:t xml:space="preserve">Solicitud de </w:t>
+        <w:t xml:space="preserve">Solicitud </w:t>
       </w:r>
       <w:r>
         <w:rPr>
           <w:color w:val="FF0000"/>
         </w:rPr>
-        <w:t>Reposición</w:t>
-      </w:r>
-      <w:r>
-        <w:rPr>
-          <w:color w:val="FF0000"/>
-        </w:rPr>
-        <w:t xml:space="preserve"> de Stock</w:t>
-      </w:r>
+        <w:t>de confección</w:t>
+      </w:r>
+      <w:bookmarkStart w:id="0" w:name="_GoBack"/>
+      <w:bookmarkEnd w:id="0"/>
       <w:r>
         <w:t xml:space="preserve"> </w:t>
       </w:r>
@@ -242,108 +238,30 @@
     </w:p>
     <w:p>
       <w:pPr>
+        <w:spacing w:after="0"/>
+      </w:pPr>
+      <w:r>
+        <w:t xml:space="preserve"> </w:t>
+      </w:r>
+      <w:r>
+        <w:t>Pertenecen al sistema los pasos 1, 2 y 3</w:t>
+      </w:r>
+    </w:p>
+    <w:p>
+      <w:pPr>
         <w:pStyle w:val="Prrafodelista"/>
         <w:spacing w:after="0"/>
         <w:ind w:left="0"/>
         <w:rPr>
-          <w:u w:val="single"/>
-        </w:rPr>
-      </w:pPr>
-      <w:r>
-        <w:t xml:space="preserve"> </w:t>
-      </w:r>
-    </w:p>
-    <w:p>
-      <w:pPr>
-        <w:pStyle w:val="Prrafodelista"/>
-        <w:spacing w:after="0"/>
-        <w:ind w:left="0"/>
-        <w:rPr>
           <w:highlight w:val="lightGray"/>
         </w:rPr>
       </w:pPr>
-      <w:r>
-        <w:rPr>
-          <w:b/>
-          <w:highlight w:val="lightGray"/>
-        </w:rPr>
-        <w:t xml:space="preserve">Actores: </w:t>
-      </w:r>
-      <w:r>
-        <w:rPr>
-          <w:highlight w:val="lightGray"/>
-        </w:rPr>
-        <w:t>Responsable de confección</w:t>
-      </w:r>
-      <w:bookmarkStart w:id="0" w:name="_GoBack"/>
-      <w:bookmarkEnd w:id="0"/>
-      <w:r>
-        <w:rPr>
-          <w:highlight w:val="lightGray"/>
-        </w:rPr>
-        <w:t>, gerente de operaciones, responsable de reposición de la central</w:t>
-      </w:r>
-    </w:p>
-    <w:p>
-      <w:pPr>
-        <w:pStyle w:val="Prrafodelista"/>
-        <w:spacing w:after="0"/>
-        <w:ind w:left="0"/>
-        <w:rPr>
-          <w:highlight w:val="lightGray"/>
-        </w:rPr>
-      </w:pPr>
-      <w:r>
-        <w:rPr>
-          <w:b/>
-          <w:highlight w:val="lightGray"/>
-        </w:rPr>
-        <w:t xml:space="preserve">Objetos: </w:t>
-      </w:r>
-      <w:r>
-        <w:rPr>
-          <w:highlight w:val="lightGray"/>
-        </w:rPr>
-        <w:t>Solicitud</w:t>
-      </w:r>
-      <w:r>
-        <w:rPr>
-          <w:highlight w:val="lightGray"/>
-        </w:rPr>
-        <w:t xml:space="preserve"> de Compra de Materia Prima</w:t>
-      </w:r>
-      <w:r>
-        <w:rPr>
-          <w:highlight w:val="lightGray"/>
-        </w:rPr>
-        <w:t>, Materia prima, orden de compra</w:t>
-      </w:r>
-    </w:p>
-    <w:p>
-      <w:pPr>
-        <w:pStyle w:val="Prrafodelista"/>
-        <w:spacing w:after="0"/>
-        <w:ind w:left="0"/>
-        <w:rPr>
-          <w:highlight w:val="lightGray"/>
-        </w:rPr>
-      </w:pPr>
-      <w:r>
-        <w:rPr>
-          <w:b/>
-          <w:highlight w:val="lightGray"/>
-        </w:rPr>
-        <w:t xml:space="preserve">Casos de uso: </w:t>
-      </w:r>
-      <w:r>
-        <w:rPr>
-          <w:highlight w:val="lightGray"/>
-        </w:rPr>
-        <w:t>Selección de proveedores, compra de materia prima</w:t>
-      </w:r>
     </w:p>
     <w:p/>
     <w:p>
+      <w:pPr>
+        <w:jc w:val="center"/>
+      </w:pPr>
       <w:r>
         <w:rPr>
           <w:noProof/>
@@ -351,9 +269,9 @@
         </w:rPr>
         <w:drawing>
           <wp:inline distT="0" distB="0" distL="0" distR="0">
-            <wp:extent cx="5610225" cy="3609975"/>
+            <wp:extent cx="4295775" cy="3457575"/>
             <wp:effectExtent l="0" t="0" r="9525" b="9525"/>
-            <wp:docPr id="1" name="Imagen 1"/>
+            <wp:docPr id="2" name="Imagen 2" descr="C:\Users\Fernando_Zagame\Desktop\Diagrama1.bmp"/>
             <wp:cNvGraphicFramePr>
               <a:graphicFrameLocks xmlns:a="http://schemas.openxmlformats.org/drawingml/2006/main" noChangeAspect="1"/>
             </wp:cNvGraphicFramePr>
@@ -361,7 +279,7 @@
               <a:graphicData uri="http://schemas.openxmlformats.org/drawingml/2006/picture">
                 <pic:pic xmlns:pic="http://schemas.openxmlformats.org/drawingml/2006/picture">
                   <pic:nvPicPr>
-                    <pic:cNvPr id="0" name="Picture 1"/>
+                    <pic:cNvPr id="0" name="Picture 1" descr="C:\Users\Fernando_Zagame\Desktop\Diagrama1.bmp"/>
                     <pic:cNvPicPr>
                       <a:picLocks noChangeAspect="1" noChangeArrowheads="1"/>
                     </pic:cNvPicPr>
@@ -382,7 +300,7 @@
                   <pic:spPr bwMode="auto">
                     <a:xfrm>
                       <a:off x="0" y="0"/>
-                      <a:ext cx="5610225" cy="3609975"/>
+                      <a:ext cx="4295775" cy="3457575"/>
                     </a:xfrm>
                     <a:prstGeom prst="rect">
                       <a:avLst/>
@@ -400,15 +318,6 @@
       </w:r>
     </w:p>
     <w:p/>
-    <w:p>
-      <w:pPr>
-        <w:spacing w:after="0"/>
-      </w:pPr>
-      <w:r>
-        <w:lastRenderedPageBreak/>
-        <w:t>Pertenecen al sistema los pasos 1, 2 y 3</w:t>
-      </w:r>
-    </w:p>
     <w:sectPr>
       <w:pgSz w:w="12240" w:h="15840"/>
       <w:pgMar w:top="1417" w:right="1701" w:bottom="1417" w:left="1701" w:header="708" w:footer="708" w:gutter="0"/>

</xml_diff>